<commit_message>
Removed semicolons at the end of workshops
</commit_message>
<xml_diff>
--- a/Vaishak Salin.docx
+++ b/Vaishak Salin.docx
@@ -18,7 +18,7 @@
               <wp:anchor distT="0" distB="0" distL="114300" distR="114300" simplePos="0" relativeHeight="251659264" behindDoc="0" locked="0" layoutInCell="1" allowOverlap="1" wp14:anchorId="6EF87C78" wp14:editId="4DCBEA0D">
                 <wp:simplePos x="0" y="0"/>
                 <wp:positionH relativeFrom="column">
-                  <wp:posOffset>5281295</wp:posOffset>
+                  <wp:posOffset>5134550</wp:posOffset>
                 </wp:positionH>
                 <wp:positionV relativeFrom="paragraph">
                   <wp:posOffset>-88265</wp:posOffset>
@@ -166,7 +166,7 @@
                 <v:stroke joinstyle="miter"/>
                 <v:path gradientshapeok="t" o:connecttype="rect"/>
               </v:shapetype>
-              <v:shape id="Text Box 2" o:spid="_x0000_s1026" type="#_x0000_t202" style="position:absolute;margin-left:415.85pt;margin-top:-6.95pt;width:167.4pt;height:110.55pt;z-index:251659264;visibility:visible;mso-wrap-style:square;mso-width-percent:0;mso-height-percent:200;mso-wrap-distance-left:9pt;mso-wrap-distance-top:0;mso-wrap-distance-right:9pt;mso-wrap-distance-bottom:0;mso-position-horizontal:absolute;mso-position-horizontal-relative:text;mso-position-vertical:absolute;mso-position-vertical-relative:text;mso-width-percent:0;mso-height-percent:200;mso-width-relative:margin;mso-height-relative:margin;v-text-anchor:top" o:gfxdata="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" stroked="f">
+              <v:shape id="Text Box 2" o:spid="_x0000_s1026" type="#_x0000_t202" style="position:absolute;margin-left:404.3pt;margin-top:-6.95pt;width:167.4pt;height:110.55pt;z-index:251659264;visibility:visible;mso-wrap-style:square;mso-width-percent:0;mso-height-percent:200;mso-wrap-distance-left:9pt;mso-wrap-distance-top:0;mso-wrap-distance-right:9pt;mso-wrap-distance-bottom:0;mso-position-horizontal:absolute;mso-position-horizontal-relative:text;mso-position-vertical:absolute;mso-position-vertical-relative:text;mso-width-percent:0;mso-height-percent:200;mso-width-relative:margin;mso-height-relative:margin;v-text-anchor:top" o:gfxdata="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" stroked="f">
                 <v:textbox style="mso-fit-shape-to-text:t">
                   <w:txbxContent>
                     <w:p>
@@ -211,9 +211,6 @@
                           <w:alias w:val="Telephone"/>
                           <w:tag w:val="Telephone"/>
                           <w:id w:val="599758962"/>
-                          <w:placeholder>
-                            <w:docPart w:val="ABCE886A052C475DBADF5B8774C5A3D8"/>
-                          </w:placeholder>
                           <w:dataBinding w:prefixMappings="xmlns:ns0='http://schemas.microsoft.com/office/2006/coverPageProps' " w:xpath="/ns0:CoverPageProperties[1]/ns0:CompanyPhone[1]" w:storeItemID="{55AF091B-3C7A-41E3-B477-F2FDAA23CFDA}"/>
                           <w:text/>
                         </w:sdtPr>
@@ -233,9 +230,6 @@
                         <w:alias w:val="Email"/>
                         <w:tag w:val=""/>
                         <w:id w:val="1889536063"/>
-                        <w:placeholder>
-                          <w:docPart w:val="E88CB0436FA647EA8483572F3A73F69A"/>
-                        </w:placeholder>
                         <w:dataBinding w:prefixMappings="xmlns:ns0='http://schemas.microsoft.com/office/2006/coverPageProps' " w:xpath="/ns0:CoverPageProperties[1]/ns0:CompanyEmail[1]" w:storeItemID="{55AF091B-3C7A-41E3-B477-F2FDAA23CFDA}"/>
                         <w:text/>
                       </w:sdtPr>
@@ -359,9 +353,6 @@
                     <w14:ligatures w14:val="none"/>
                   </w:rPr>
                   <w:id w:val="-1126388115"/>
-                  <w:placeholder>
-                    <w:docPart w:val="B2A778F299E74F9F977E8BE1F874D05C"/>
-                  </w:placeholder>
                 </w:sdtPr>
                 <w:sdtEndPr/>
                 <w:sdtContent>
@@ -417,6 +408,8 @@
             <w:r>
               <w:t xml:space="preserve"> Standard CBSE. 94.6% </w:t>
             </w:r>
+            <w:bookmarkStart w:id="0" w:name="_GoBack"/>
+            <w:bookmarkEnd w:id="0"/>
           </w:p>
           <w:p>
             <w:r>
@@ -993,12 +986,6 @@
               </w:rPr>
               <w:t>IISc Bangalore</w:t>
             </w:r>
-            <w:r>
-              <w:rPr>
-                <w:b/>
-              </w:rPr>
-              <w:t xml:space="preserve">; </w:t>
-            </w:r>
           </w:p>
           <w:p>
             <w:pPr>
@@ -1017,7 +1004,7 @@
               <w:rPr>
                 <w:b/>
               </w:rPr>
-              <w:t>data analytics;</w:t>
+              <w:t>data analytics</w:t>
             </w:r>
           </w:p>
         </w:tc>
@@ -1140,8 +1127,6 @@
         </w:rPr>
         <w:t>Vaishak Salin</w:t>
       </w:r>
-      <w:bookmarkStart w:id="0" w:name="_GoBack"/>
-      <w:bookmarkEnd w:id="0"/>
     </w:p>
     <w:sectPr>
       <w:footerReference w:type="default" r:id="rId11"/>
@@ -3622,7 +3607,9 @@
     <w:rsid w:val="00177A4B"/>
     <w:rsid w:val="004B02BF"/>
     <w:rsid w:val="004B3C2A"/>
+    <w:rsid w:val="007C5489"/>
     <w:rsid w:val="008076E2"/>
+    <w:rsid w:val="008D0A3B"/>
     <w:rsid w:val="00944427"/>
     <w:rsid w:val="00B35A4A"/>
     <w:rsid w:val="00C108FC"/>

</xml_diff>